<commit_message>
Added Google form link in the reimbursement document.
</commit_message>
<xml_diff>
--- a/SIHPrizeMoneyReimbursementDetails.docx
+++ b/SIHPrizeMoneyReimbursementDetails.docx
@@ -482,7 +482,24 @@
         <w:jc w:val="both"/>
       </w:pPr>
       <w:r>
-        <w:t>The details provided by me in the Google form are correct to the best of my knowledge and I will be held responsible in case of any error in account number, IFSC code or any other detail.</w:t>
+        <w:t>The details provided by me in the Google form</w:t>
+      </w:r>
+      <w:r>
+        <w:t xml:space="preserve"> (</w:t>
+      </w:r>
+      <w:hyperlink r:id="rId5" w:history="1">
+        <w:r>
+          <w:rPr>
+            <w:rStyle w:val="Hyperlink"/>
+          </w:rPr>
+          <w:t>https://forms.gle/P415nqXaHtQwJL8U6</w:t>
+        </w:r>
+      </w:hyperlink>
+      <w:r>
+        <w:t>)</w:t>
+      </w:r>
+      <w:r>
+        <w:t xml:space="preserve"> are correct to the best of my knowledge and I will be held responsible in case of any error in account number, IFSC code or any other detail.</w:t>
       </w:r>
     </w:p>
     <w:p>
@@ -552,16 +569,21 @@
       <w:pPr>
         <w:spacing w:after="0" w:line="240" w:lineRule="auto"/>
       </w:pPr>
+      <w:proofErr w:type="spellStart"/>
       <w:r>
         <w:t>P</w:t>
       </w:r>
       <w:r>
         <w:t>lz</w:t>
+      </w:r>
+      <w:proofErr w:type="spellEnd"/>
+      <w:r>
+        <w:t xml:space="preserve"> Ensu</w:t>
       </w:r>
       <w:bookmarkStart w:id="0" w:name="_GoBack"/>
       <w:bookmarkEnd w:id="0"/>
       <w:r>
-        <w:t xml:space="preserve"> Ensure that both PAN Card and </w:t>
+        <w:t xml:space="preserve">re that both PAN Card and </w:t>
       </w:r>
       <w:r>
         <w:t>Aadhar Card</w:t>

</xml_diff>